<commit_message>
Fixed numbering in the doc
</commit_message>
<xml_diff>
--- a/labs_Node/Lab_02-BlueGreen.docx
+++ b/labs_Node/Lab_02-BlueGreen.docx
@@ -189,13 +189,41 @@
         </w:rPr>
         <w:t xml:space="preserve">Change to the </w:t>
       </w:r>
-      <w:r>
-        <w:rPr>
-          <w:rFonts w:ascii="Cambria" w:hAnsi="Cambria" w:cs="Cambria"/>
-          <w:sz w:val="24"/>
-          <w:szCs w:val="24"/>
-        </w:rPr>
-        <w:t>odca-paas-wor</w:t>
+      <w:proofErr w:type="spellStart"/>
+      <w:r>
+        <w:rPr>
+          <w:rFonts w:ascii="Cambria" w:hAnsi="Cambria" w:cs="Cambria"/>
+          <w:sz w:val="24"/>
+          <w:szCs w:val="24"/>
+        </w:rPr>
+        <w:t>odca</w:t>
+      </w:r>
+      <w:proofErr w:type="spellEnd"/>
+      <w:r>
+        <w:rPr>
+          <w:rFonts w:ascii="Cambria" w:hAnsi="Cambria" w:cs="Cambria"/>
+          <w:sz w:val="24"/>
+          <w:szCs w:val="24"/>
+        </w:rPr>
+        <w:t>-</w:t>
+      </w:r>
+      <w:proofErr w:type="spellStart"/>
+      <w:r>
+        <w:rPr>
+          <w:rFonts w:ascii="Cambria" w:hAnsi="Cambria" w:cs="Cambria"/>
+          <w:sz w:val="24"/>
+          <w:szCs w:val="24"/>
+        </w:rPr>
+        <w:t>paas</w:t>
+      </w:r>
+      <w:proofErr w:type="spellEnd"/>
+      <w:r>
+        <w:rPr>
+          <w:rFonts w:ascii="Cambria" w:hAnsi="Cambria" w:cs="Cambria"/>
+          <w:sz w:val="24"/>
+          <w:szCs w:val="24"/>
+        </w:rPr>
+        <w:t>-wor</w:t>
       </w:r>
       <w:r>
         <w:rPr>
@@ -257,13 +285,23 @@
         </w:rPr>
         <w:t xml:space="preserve">Push the </w:t>
       </w:r>
-      <w:r>
-        <w:rPr>
-          <w:rFonts w:ascii="Cambria" w:hAnsi="Cambria" w:cs="Cambria"/>
-          <w:sz w:val="24"/>
-          <w:szCs w:val="24"/>
-        </w:rPr>
-        <w:t xml:space="preserve">PaaSTutorial </w:t>
+      <w:proofErr w:type="spellStart"/>
+      <w:r>
+        <w:rPr>
+          <w:rFonts w:ascii="Cambria" w:hAnsi="Cambria" w:cs="Cambria"/>
+          <w:sz w:val="24"/>
+          <w:szCs w:val="24"/>
+        </w:rPr>
+        <w:t>PaaSTutorial</w:t>
+      </w:r>
+      <w:proofErr w:type="spellEnd"/>
+      <w:r>
+        <w:rPr>
+          <w:rFonts w:ascii="Cambria" w:hAnsi="Cambria" w:cs="Cambria"/>
+          <w:sz w:val="24"/>
+          <w:szCs w:val="24"/>
+        </w:rPr>
+        <w:t xml:space="preserve"> </w:t>
       </w:r>
       <w:r>
         <w:rPr>
@@ -279,7 +317,25 @@
           <w:sz w:val="24"/>
           <w:szCs w:val="24"/>
         </w:rPr>
-        <w:t>.  The information for the app is captured in the manifest.yml file:</w:t>
+        <w:t xml:space="preserve">.  The information for the app is captured in the </w:t>
+      </w:r>
+      <w:proofErr w:type="spellStart"/>
+      <w:r>
+        <w:rPr>
+          <w:rFonts w:ascii="Cambria" w:hAnsi="Cambria" w:cs="Cambria"/>
+          <w:sz w:val="24"/>
+          <w:szCs w:val="24"/>
+        </w:rPr>
+        <w:t>manifest.yml</w:t>
+      </w:r>
+      <w:proofErr w:type="spellEnd"/>
+      <w:r>
+        <w:rPr>
+          <w:rFonts w:ascii="Cambria" w:hAnsi="Cambria" w:cs="Cambria"/>
+          <w:sz w:val="24"/>
+          <w:szCs w:val="24"/>
+        </w:rPr>
+        <w:t xml:space="preserve"> file:</w:t>
       </w:r>
       <w:r>
         <w:rPr>
@@ -331,15 +387,27 @@
           <w:szCs w:val="24"/>
         </w:rPr>
       </w:pPr>
-      <w:r>
-        <w:rPr>
-          <w:rFonts w:ascii="Cambria" w:hAnsi="Cambria" w:cs="Cambria"/>
-          <w:i/>
-          <w:iCs/>
-          <w:sz w:val="24"/>
-          <w:szCs w:val="24"/>
-        </w:rPr>
-        <w:t>applications:</w:t>
+      <w:proofErr w:type="gramStart"/>
+      <w:r>
+        <w:rPr>
+          <w:rFonts w:ascii="Cambria" w:hAnsi="Cambria" w:cs="Cambria"/>
+          <w:i/>
+          <w:iCs/>
+          <w:sz w:val="24"/>
+          <w:szCs w:val="24"/>
+        </w:rPr>
+        <w:t>applications</w:t>
+      </w:r>
+      <w:proofErr w:type="gramEnd"/>
+      <w:r>
+        <w:rPr>
+          <w:rFonts w:ascii="Cambria" w:hAnsi="Cambria" w:cs="Cambria"/>
+          <w:i/>
+          <w:iCs/>
+          <w:sz w:val="24"/>
+          <w:szCs w:val="24"/>
+        </w:rPr>
+        <w:t>:</w:t>
       </w:r>
     </w:p>
     <w:p>
@@ -365,7 +433,40 @@
           <w:sz w:val="24"/>
           <w:szCs w:val="24"/>
         </w:rPr>
-        <w:t>- name: PaaSTutorial</w:t>
+        <w:t xml:space="preserve">- </w:t>
+      </w:r>
+      <w:proofErr w:type="gramStart"/>
+      <w:r>
+        <w:rPr>
+          <w:rFonts w:ascii="Cambria" w:hAnsi="Cambria" w:cs="Cambria"/>
+          <w:i/>
+          <w:iCs/>
+          <w:sz w:val="24"/>
+          <w:szCs w:val="24"/>
+        </w:rPr>
+        <w:t>name</w:t>
+      </w:r>
+      <w:proofErr w:type="gramEnd"/>
+      <w:r>
+        <w:rPr>
+          <w:rFonts w:ascii="Cambria" w:hAnsi="Cambria" w:cs="Cambria"/>
+          <w:i/>
+          <w:iCs/>
+          <w:sz w:val="24"/>
+          <w:szCs w:val="24"/>
+        </w:rPr>
+        <w:t xml:space="preserve">: </w:t>
+      </w:r>
+      <w:proofErr w:type="spellStart"/>
+      <w:r>
+        <w:rPr>
+          <w:rFonts w:ascii="Cambria" w:hAnsi="Cambria" w:cs="Cambria"/>
+          <w:i/>
+          <w:iCs/>
+          <w:sz w:val="24"/>
+          <w:szCs w:val="24"/>
+        </w:rPr>
+        <w:t>PaaSTutorial</w:t>
       </w:r>
       <w:r>
         <w:rPr>
@@ -377,6 +478,7 @@
         </w:rPr>
         <w:t>-userX</w:t>
       </w:r>
+      <w:proofErr w:type="spellEnd"/>
     </w:p>
     <w:p>
       <w:pPr>
@@ -401,7 +503,29 @@
           <w:sz w:val="24"/>
           <w:szCs w:val="24"/>
         </w:rPr>
-        <w:t xml:space="preserve">  memory: 256M</w:t>
+        <w:t xml:space="preserve">  </w:t>
+      </w:r>
+      <w:proofErr w:type="gramStart"/>
+      <w:r>
+        <w:rPr>
+          <w:rFonts w:ascii="Cambria" w:hAnsi="Cambria" w:cs="Cambria"/>
+          <w:i/>
+          <w:iCs/>
+          <w:sz w:val="24"/>
+          <w:szCs w:val="24"/>
+        </w:rPr>
+        <w:t>memory</w:t>
+      </w:r>
+      <w:proofErr w:type="gramEnd"/>
+      <w:r>
+        <w:rPr>
+          <w:rFonts w:ascii="Cambria" w:hAnsi="Cambria" w:cs="Cambria"/>
+          <w:i/>
+          <w:iCs/>
+          <w:sz w:val="24"/>
+          <w:szCs w:val="24"/>
+        </w:rPr>
+        <w:t>: 256M</w:t>
       </w:r>
     </w:p>
     <w:p>
@@ -427,7 +551,29 @@
           <w:sz w:val="24"/>
           <w:szCs w:val="24"/>
         </w:rPr>
-        <w:t xml:space="preserve">  services:</w:t>
+        <w:t xml:space="preserve">  </w:t>
+      </w:r>
+      <w:proofErr w:type="gramStart"/>
+      <w:r>
+        <w:rPr>
+          <w:rFonts w:ascii="Cambria" w:hAnsi="Cambria" w:cs="Cambria"/>
+          <w:i/>
+          <w:iCs/>
+          <w:sz w:val="24"/>
+          <w:szCs w:val="24"/>
+        </w:rPr>
+        <w:t>services</w:t>
+      </w:r>
+      <w:proofErr w:type="gramEnd"/>
+      <w:r>
+        <w:rPr>
+          <w:rFonts w:ascii="Cambria" w:hAnsi="Cambria" w:cs="Cambria"/>
+          <w:i/>
+          <w:iCs/>
+          <w:sz w:val="24"/>
+          <w:szCs w:val="24"/>
+        </w:rPr>
+        <w:t>:</w:t>
       </w:r>
     </w:p>
     <w:p>
@@ -453,8 +599,22 @@
           <w:sz w:val="24"/>
           <w:szCs w:val="24"/>
         </w:rPr>
-        <w:t xml:space="preserve">    - ocdadb</w:t>
-      </w:r>
+        <w:t xml:space="preserve">    - </w:t>
+      </w:r>
+      <w:proofErr w:type="spellStart"/>
+      <w:proofErr w:type="gramStart"/>
+      <w:r>
+        <w:rPr>
+          <w:rFonts w:ascii="Cambria" w:hAnsi="Cambria" w:cs="Cambria"/>
+          <w:i/>
+          <w:iCs/>
+          <w:sz w:val="24"/>
+          <w:szCs w:val="24"/>
+        </w:rPr>
+        <w:t>ocdadb</w:t>
+      </w:r>
+      <w:proofErr w:type="spellEnd"/>
+      <w:proofErr w:type="gramEnd"/>
     </w:p>
     <w:p>
       <w:pPr>
@@ -483,13 +643,41 @@
           <w:szCs w:val="24"/>
         </w:rPr>
       </w:pPr>
-      <w:r>
-        <w:rPr>
-          <w:rFonts w:ascii="Cambria" w:hAnsi="Cambria" w:cs="Cambria"/>
-          <w:sz w:val="24"/>
-          <w:szCs w:val="24"/>
-        </w:rPr>
-        <w:t>and the instructions for how to package and start the node.js app are found within package.json:</w:t>
+      <w:proofErr w:type="gramStart"/>
+      <w:r>
+        <w:rPr>
+          <w:rFonts w:ascii="Cambria" w:hAnsi="Cambria" w:cs="Cambria"/>
+          <w:sz w:val="24"/>
+          <w:szCs w:val="24"/>
+        </w:rPr>
+        <w:t>and</w:t>
+      </w:r>
+      <w:proofErr w:type="gramEnd"/>
+      <w:r>
+        <w:rPr>
+          <w:rFonts w:ascii="Cambria" w:hAnsi="Cambria" w:cs="Cambria"/>
+          <w:sz w:val="24"/>
+          <w:szCs w:val="24"/>
+        </w:rPr>
+        <w:t xml:space="preserve"> the instructions for how to package and start the node.js app are found within </w:t>
+      </w:r>
+      <w:proofErr w:type="spellStart"/>
+      <w:r>
+        <w:rPr>
+          <w:rFonts w:ascii="Cambria" w:hAnsi="Cambria" w:cs="Cambria"/>
+          <w:sz w:val="24"/>
+          <w:szCs w:val="24"/>
+        </w:rPr>
+        <w:t>package.json</w:t>
+      </w:r>
+      <w:proofErr w:type="spellEnd"/>
+      <w:r>
+        <w:rPr>
+          <w:rFonts w:ascii="Cambria" w:hAnsi="Cambria" w:cs="Cambria"/>
+          <w:sz w:val="24"/>
+          <w:szCs w:val="24"/>
+        </w:rPr>
+        <w:t>:</w:t>
       </w:r>
     </w:p>
     <w:p>
@@ -555,7 +743,51 @@
           <w:sz w:val="24"/>
           <w:szCs w:val="24"/>
         </w:rPr>
-        <w:t xml:space="preserve">  "name": "PaaS-Workshop",</w:t>
+        <w:t xml:space="preserve">  "</w:t>
+      </w:r>
+      <w:proofErr w:type="gramStart"/>
+      <w:r>
+        <w:rPr>
+          <w:rFonts w:ascii="Cambria" w:hAnsi="Cambria" w:cs="Cambria"/>
+          <w:i/>
+          <w:iCs/>
+          <w:sz w:val="24"/>
+          <w:szCs w:val="24"/>
+        </w:rPr>
+        <w:t>name</w:t>
+      </w:r>
+      <w:proofErr w:type="gramEnd"/>
+      <w:r>
+        <w:rPr>
+          <w:rFonts w:ascii="Cambria" w:hAnsi="Cambria" w:cs="Cambria"/>
+          <w:i/>
+          <w:iCs/>
+          <w:sz w:val="24"/>
+          <w:szCs w:val="24"/>
+        </w:rPr>
+        <w:t>": "</w:t>
+      </w:r>
+      <w:proofErr w:type="spellStart"/>
+      <w:r>
+        <w:rPr>
+          <w:rFonts w:ascii="Cambria" w:hAnsi="Cambria" w:cs="Cambria"/>
+          <w:i/>
+          <w:iCs/>
+          <w:sz w:val="24"/>
+          <w:szCs w:val="24"/>
+        </w:rPr>
+        <w:t>PaaS</w:t>
+      </w:r>
+      <w:proofErr w:type="spellEnd"/>
+      <w:r>
+        <w:rPr>
+          <w:rFonts w:ascii="Cambria" w:hAnsi="Cambria" w:cs="Cambria"/>
+          <w:i/>
+          <w:iCs/>
+          <w:sz w:val="24"/>
+          <w:szCs w:val="24"/>
+        </w:rPr>
+        <w:t>-Workshop",</w:t>
       </w:r>
     </w:p>
     <w:p>
@@ -581,7 +813,29 @@
           <w:sz w:val="24"/>
           <w:szCs w:val="24"/>
         </w:rPr>
-        <w:t xml:space="preserve">  "version": "0.0.1",</w:t>
+        <w:t xml:space="preserve">  "</w:t>
+      </w:r>
+      <w:proofErr w:type="gramStart"/>
+      <w:r>
+        <w:rPr>
+          <w:rFonts w:ascii="Cambria" w:hAnsi="Cambria" w:cs="Cambria"/>
+          <w:i/>
+          <w:iCs/>
+          <w:sz w:val="24"/>
+          <w:szCs w:val="24"/>
+        </w:rPr>
+        <w:t>version</w:t>
+      </w:r>
+      <w:proofErr w:type="gramEnd"/>
+      <w:r>
+        <w:rPr>
+          <w:rFonts w:ascii="Cambria" w:hAnsi="Cambria" w:cs="Cambria"/>
+          <w:i/>
+          <w:iCs/>
+          <w:sz w:val="24"/>
+          <w:szCs w:val="24"/>
+        </w:rPr>
+        <w:t>": "0.0.1",</w:t>
       </w:r>
     </w:p>
     <w:p>
@@ -617,7 +871,29 @@
           <w:sz w:val="24"/>
           <w:szCs w:val="24"/>
         </w:rPr>
-        <w:t>"private": true,</w:t>
+        <w:t>"</w:t>
+      </w:r>
+      <w:proofErr w:type="gramStart"/>
+      <w:r>
+        <w:rPr>
+          <w:rFonts w:ascii="Cambria" w:hAnsi="Cambria" w:cs="Cambria"/>
+          <w:i/>
+          <w:iCs/>
+          <w:sz w:val="24"/>
+          <w:szCs w:val="24"/>
+        </w:rPr>
+        <w:t>private</w:t>
+      </w:r>
+      <w:proofErr w:type="gramEnd"/>
+      <w:r>
+        <w:rPr>
+          <w:rFonts w:ascii="Cambria" w:hAnsi="Cambria" w:cs="Cambria"/>
+          <w:i/>
+          <w:iCs/>
+          <w:sz w:val="24"/>
+          <w:szCs w:val="24"/>
+        </w:rPr>
+        <w:t>": true,</w:t>
       </w:r>
     </w:p>
     <w:p>
@@ -643,7 +919,29 @@
           <w:sz w:val="24"/>
           <w:szCs w:val="24"/>
         </w:rPr>
-        <w:t xml:space="preserve">  "scripts": {</w:t>
+        <w:t xml:space="preserve">  "</w:t>
+      </w:r>
+      <w:proofErr w:type="gramStart"/>
+      <w:r>
+        <w:rPr>
+          <w:rFonts w:ascii="Cambria" w:hAnsi="Cambria" w:cs="Cambria"/>
+          <w:i/>
+          <w:iCs/>
+          <w:sz w:val="24"/>
+          <w:szCs w:val="24"/>
+        </w:rPr>
+        <w:t>scripts</w:t>
+      </w:r>
+      <w:proofErr w:type="gramEnd"/>
+      <w:r>
+        <w:rPr>
+          <w:rFonts w:ascii="Cambria" w:hAnsi="Cambria" w:cs="Cambria"/>
+          <w:i/>
+          <w:iCs/>
+          <w:sz w:val="24"/>
+          <w:szCs w:val="24"/>
+        </w:rPr>
+        <w:t>": {</w:t>
       </w:r>
     </w:p>
     <w:p>
@@ -669,7 +967,29 @@
           <w:sz w:val="24"/>
           <w:szCs w:val="24"/>
         </w:rPr>
-        <w:t xml:space="preserve">      "start" </w:t>
+        <w:t xml:space="preserve">      "</w:t>
+      </w:r>
+      <w:proofErr w:type="gramStart"/>
+      <w:r>
+        <w:rPr>
+          <w:rFonts w:ascii="Cambria" w:hAnsi="Cambria" w:cs="Cambria"/>
+          <w:i/>
+          <w:iCs/>
+          <w:sz w:val="24"/>
+          <w:szCs w:val="24"/>
+        </w:rPr>
+        <w:t>start</w:t>
+      </w:r>
+      <w:proofErr w:type="gramEnd"/>
+      <w:r>
+        <w:rPr>
+          <w:rFonts w:ascii="Cambria" w:hAnsi="Cambria" w:cs="Cambria"/>
+          <w:i/>
+          <w:iCs/>
+          <w:sz w:val="24"/>
+          <w:szCs w:val="24"/>
+        </w:rPr>
+        <w:t xml:space="preserve">" </w:t>
       </w:r>
       <w:r>
         <w:rPr>
@@ -742,7 +1062,29 @@
           <w:sz w:val="24"/>
           <w:szCs w:val="24"/>
         </w:rPr>
-        <w:t xml:space="preserve">  "dependencies" : {</w:t>
+        <w:t xml:space="preserve">  "</w:t>
+      </w:r>
+      <w:proofErr w:type="gramStart"/>
+      <w:r>
+        <w:rPr>
+          <w:rFonts w:ascii="Cambria" w:hAnsi="Cambria" w:cs="Cambria"/>
+          <w:i/>
+          <w:iCs/>
+          <w:sz w:val="24"/>
+          <w:szCs w:val="24"/>
+        </w:rPr>
+        <w:t>dependencies</w:t>
+      </w:r>
+      <w:proofErr w:type="gramEnd"/>
+      <w:r>
+        <w:rPr>
+          <w:rFonts w:ascii="Cambria" w:hAnsi="Cambria" w:cs="Cambria"/>
+          <w:i/>
+          <w:iCs/>
+          <w:sz w:val="24"/>
+          <w:szCs w:val="24"/>
+        </w:rPr>
+        <w:t>" : {</w:t>
       </w:r>
     </w:p>
     <w:p>
@@ -768,7 +1110,29 @@
           <w:sz w:val="24"/>
           <w:szCs w:val="24"/>
         </w:rPr>
-        <w:t xml:space="preserve">    "express": "3.3.4",</w:t>
+        <w:t xml:space="preserve">    "</w:t>
+      </w:r>
+      <w:proofErr w:type="gramStart"/>
+      <w:r>
+        <w:rPr>
+          <w:rFonts w:ascii="Cambria" w:hAnsi="Cambria" w:cs="Cambria"/>
+          <w:i/>
+          <w:iCs/>
+          <w:sz w:val="24"/>
+          <w:szCs w:val="24"/>
+        </w:rPr>
+        <w:t>express</w:t>
+      </w:r>
+      <w:proofErr w:type="gramEnd"/>
+      <w:r>
+        <w:rPr>
+          <w:rFonts w:ascii="Cambria" w:hAnsi="Cambria" w:cs="Cambria"/>
+          <w:i/>
+          <w:iCs/>
+          <w:sz w:val="24"/>
+          <w:szCs w:val="24"/>
+        </w:rPr>
+        <w:t>": "3.3.4",</w:t>
       </w:r>
     </w:p>
     <w:p>
@@ -794,7 +1158,29 @@
           <w:sz w:val="24"/>
           <w:szCs w:val="24"/>
         </w:rPr>
-        <w:t xml:space="preserve">    "mongodb":"1.3.23",</w:t>
+        <w:t xml:space="preserve">    "</w:t>
+      </w:r>
+      <w:proofErr w:type="gramStart"/>
+      <w:r>
+        <w:rPr>
+          <w:rFonts w:ascii="Cambria" w:hAnsi="Cambria" w:cs="Cambria"/>
+          <w:i/>
+          <w:iCs/>
+          <w:sz w:val="24"/>
+          <w:szCs w:val="24"/>
+        </w:rPr>
+        <w:t>mongodb</w:t>
+      </w:r>
+      <w:proofErr w:type="gramEnd"/>
+      <w:r>
+        <w:rPr>
+          <w:rFonts w:ascii="Cambria" w:hAnsi="Cambria" w:cs="Cambria"/>
+          <w:i/>
+          <w:iCs/>
+          <w:sz w:val="24"/>
+          <w:szCs w:val="24"/>
+        </w:rPr>
+        <w:t>":"1.3.23",</w:t>
       </w:r>
     </w:p>
     <w:p>
@@ -820,7 +1206,29 @@
           <w:sz w:val="24"/>
           <w:szCs w:val="24"/>
         </w:rPr>
-        <w:t xml:space="preserve">    "jade": "1.1.5"</w:t>
+        <w:t xml:space="preserve">    "</w:t>
+      </w:r>
+      <w:proofErr w:type="gramStart"/>
+      <w:r>
+        <w:rPr>
+          <w:rFonts w:ascii="Cambria" w:hAnsi="Cambria" w:cs="Cambria"/>
+          <w:i/>
+          <w:iCs/>
+          <w:sz w:val="24"/>
+          <w:szCs w:val="24"/>
+        </w:rPr>
+        <w:t>jade</w:t>
+      </w:r>
+      <w:proofErr w:type="gramEnd"/>
+      <w:r>
+        <w:rPr>
+          <w:rFonts w:ascii="Cambria" w:hAnsi="Cambria" w:cs="Cambria"/>
+          <w:i/>
+          <w:iCs/>
+          <w:sz w:val="24"/>
+          <w:szCs w:val="24"/>
+        </w:rPr>
+        <w:t>": "1.1.5"</w:t>
       </w:r>
     </w:p>
     <w:p>
@@ -938,15 +1346,49 @@
           <w:szCs w:val="24"/>
         </w:rPr>
       </w:pPr>
-      <w:r>
-        <w:rPr>
-          <w:rFonts w:ascii="Cambria" w:hAnsi="Cambria" w:cs="Cambria"/>
-          <w:i/>
-          <w:iCs/>
-          <w:sz w:val="24"/>
-          <w:szCs w:val="24"/>
-        </w:rPr>
-        <w:t>cf push –i 2</w:t>
+      <w:proofErr w:type="spellStart"/>
+      <w:r>
+        <w:rPr>
+          <w:rFonts w:ascii="Cambria" w:hAnsi="Cambria" w:cs="Cambria"/>
+          <w:i/>
+          <w:iCs/>
+          <w:sz w:val="24"/>
+          <w:szCs w:val="24"/>
+        </w:rPr>
+        <w:t>cf</w:t>
+      </w:r>
+      <w:proofErr w:type="spellEnd"/>
+      <w:r>
+        <w:rPr>
+          <w:rFonts w:ascii="Cambria" w:hAnsi="Cambria" w:cs="Cambria"/>
+          <w:i/>
+          <w:iCs/>
+          <w:sz w:val="24"/>
+          <w:szCs w:val="24"/>
+        </w:rPr>
+        <w:t xml:space="preserve"> push –</w:t>
+      </w:r>
+      <w:proofErr w:type="spellStart"/>
+      <w:r>
+        <w:rPr>
+          <w:rFonts w:ascii="Cambria" w:hAnsi="Cambria" w:cs="Cambria"/>
+          <w:i/>
+          <w:iCs/>
+          <w:sz w:val="24"/>
+          <w:szCs w:val="24"/>
+        </w:rPr>
+        <w:t>i</w:t>
+      </w:r>
+      <w:proofErr w:type="spellEnd"/>
+      <w:r>
+        <w:rPr>
+          <w:rFonts w:ascii="Cambria" w:hAnsi="Cambria" w:cs="Cambria"/>
+          <w:i/>
+          <w:iCs/>
+          <w:sz w:val="24"/>
+          <w:szCs w:val="24"/>
+        </w:rPr>
+        <w:t xml:space="preserve"> 2</w:t>
       </w:r>
     </w:p>
     <w:p>
@@ -1024,6 +1466,7 @@
           <w:t>http://paastutorial-userX.cfapps.io/</w:t>
         </w:r>
       </w:hyperlink>
+      <w:proofErr w:type="gramStart"/>
       <w:r>
         <w:rPr>
           <w:rFonts w:ascii="Cambria" w:hAnsi="Cambria" w:cs="Cambria"/>
@@ -1039,7 +1482,16 @@
           <w:sz w:val="24"/>
           <w:szCs w:val="24"/>
         </w:rPr>
-        <w:t xml:space="preserve"> and you should see:</w:t>
+        <w:t xml:space="preserve"> and</w:t>
+      </w:r>
+      <w:proofErr w:type="gramEnd"/>
+      <w:r>
+        <w:rPr>
+          <w:rFonts w:ascii="Cambria" w:hAnsi="Cambria" w:cs="Cambria"/>
+          <w:sz w:val="24"/>
+          <w:szCs w:val="24"/>
+        </w:rPr>
+        <w:t xml:space="preserve"> you should see:</w:t>
       </w:r>
     </w:p>
     <w:p>
@@ -1296,7 +1748,73 @@
           <w:sz w:val="24"/>
           <w:szCs w:val="24"/>
         </w:rPr>
-        <w:t xml:space="preserve">curl -H "Content-Type: application/json" -X POST -d '{"title":"Hello World  ODCA!"}' </w:t>
+        <w:t>curl -H "Content-Type: application/</w:t>
+      </w:r>
+      <w:proofErr w:type="spellStart"/>
+      <w:r>
+        <w:rPr>
+          <w:rFonts w:ascii="Cambria" w:hAnsi="Cambria" w:cs="Cambria"/>
+          <w:i/>
+          <w:iCs/>
+          <w:sz w:val="24"/>
+          <w:szCs w:val="24"/>
+        </w:rPr>
+        <w:t>json</w:t>
+      </w:r>
+      <w:proofErr w:type="spellEnd"/>
+      <w:r>
+        <w:rPr>
+          <w:rFonts w:ascii="Cambria" w:hAnsi="Cambria" w:cs="Cambria"/>
+          <w:i/>
+          <w:iCs/>
+          <w:sz w:val="24"/>
+          <w:szCs w:val="24"/>
+        </w:rPr>
+        <w:t>" -X POST -d '{"</w:t>
+      </w:r>
+      <w:proofErr w:type="spellStart"/>
+      <w:r>
+        <w:rPr>
+          <w:rFonts w:ascii="Cambria" w:hAnsi="Cambria" w:cs="Cambria"/>
+          <w:i/>
+          <w:iCs/>
+          <w:sz w:val="24"/>
+          <w:szCs w:val="24"/>
+        </w:rPr>
+        <w:t>title":"Hello</w:t>
+      </w:r>
+      <w:proofErr w:type="spellEnd"/>
+      <w:r>
+        <w:rPr>
+          <w:rFonts w:ascii="Cambria" w:hAnsi="Cambria" w:cs="Cambria"/>
+          <w:i/>
+          <w:iCs/>
+          <w:sz w:val="24"/>
+          <w:szCs w:val="24"/>
+        </w:rPr>
+        <w:t xml:space="preserve"> </w:t>
+      </w:r>
+      <w:proofErr w:type="gramStart"/>
+      <w:r>
+        <w:rPr>
+          <w:rFonts w:ascii="Cambria" w:hAnsi="Cambria" w:cs="Cambria"/>
+          <w:i/>
+          <w:iCs/>
+          <w:sz w:val="24"/>
+          <w:szCs w:val="24"/>
+        </w:rPr>
+        <w:t>World  ODCA</w:t>
+      </w:r>
+      <w:proofErr w:type="gramEnd"/>
+      <w:r>
+        <w:rPr>
+          <w:rFonts w:ascii="Cambria" w:hAnsi="Cambria" w:cs="Cambria"/>
+          <w:i/>
+          <w:iCs/>
+          <w:sz w:val="24"/>
+          <w:szCs w:val="24"/>
+        </w:rPr>
+        <w:t xml:space="preserve">!"}' </w:t>
       </w:r>
       <w:hyperlink r:id="rId8" w:history="1">
         <w:r>
@@ -1362,7 +1880,27 @@
           <w:szCs w:val="24"/>
           <w:u w:color="0000FF"/>
         </w:rPr>
-        <w:t>Passing in the db name of your choice</w:t>
+        <w:t xml:space="preserve">Passing in the </w:t>
+      </w:r>
+      <w:proofErr w:type="spellStart"/>
+      <w:r>
+        <w:rPr>
+          <w:rFonts w:ascii="Cambria" w:hAnsi="Cambria" w:cs="Cambria"/>
+          <w:sz w:val="24"/>
+          <w:szCs w:val="24"/>
+          <w:u w:color="0000FF"/>
+        </w:rPr>
+        <w:t>db</w:t>
+      </w:r>
+      <w:proofErr w:type="spellEnd"/>
+      <w:r>
+        <w:rPr>
+          <w:rFonts w:ascii="Cambria" w:hAnsi="Cambria" w:cs="Cambria"/>
+          <w:sz w:val="24"/>
+          <w:szCs w:val="24"/>
+          <w:u w:color="0000FF"/>
+        </w:rPr>
+        <w:t xml:space="preserve"> name of your choice</w:t>
       </w:r>
       <w:r>
         <w:rPr>
@@ -1382,14 +1920,25 @@
         </w:rPr>
         <w:t xml:space="preserve">. </w:t>
       </w:r>
-      <w:r>
-        <w:rPr>
-          <w:rFonts w:ascii="Cambria" w:hAnsi="Cambria" w:cs="Cambria"/>
-          <w:sz w:val="24"/>
-          <w:szCs w:val="24"/>
-          <w:u w:color="0000FF"/>
-        </w:rPr>
-        <w:t xml:space="preserve">odca) and confirm with viewing in the browser </w:t>
+      <w:proofErr w:type="spellStart"/>
+      <w:r>
+        <w:rPr>
+          <w:rFonts w:ascii="Cambria" w:hAnsi="Cambria" w:cs="Cambria"/>
+          <w:sz w:val="24"/>
+          <w:szCs w:val="24"/>
+          <w:u w:color="0000FF"/>
+        </w:rPr>
+        <w:t>odca</w:t>
+      </w:r>
+      <w:proofErr w:type="spellEnd"/>
+      <w:r>
+        <w:rPr>
+          <w:rFonts w:ascii="Cambria" w:hAnsi="Cambria" w:cs="Cambria"/>
+          <w:sz w:val="24"/>
+          <w:szCs w:val="24"/>
+          <w:u w:color="0000FF"/>
+        </w:rPr>
+        <w:t xml:space="preserve">) and confirm with viewing in the browser </w:t>
       </w:r>
       <w:hyperlink r:id="rId9" w:history="1">
         <w:r>
@@ -1410,7 +1959,27 @@
           <w:szCs w:val="24"/>
           <w:u w:color="0000FF"/>
         </w:rPr>
-        <w:t xml:space="preserve"> (please adjust url for your user name). </w:t>
+        <w:t xml:space="preserve"> (please adjust </w:t>
+      </w:r>
+      <w:proofErr w:type="spellStart"/>
+      <w:r>
+        <w:rPr>
+          <w:rFonts w:ascii="Cambria" w:hAnsi="Cambria" w:cs="Cambria"/>
+          <w:sz w:val="24"/>
+          <w:szCs w:val="24"/>
+          <w:u w:color="0000FF"/>
+        </w:rPr>
+        <w:t>url</w:t>
+      </w:r>
+      <w:proofErr w:type="spellEnd"/>
+      <w:r>
+        <w:rPr>
+          <w:rFonts w:ascii="Cambria" w:hAnsi="Cambria" w:cs="Cambria"/>
+          <w:sz w:val="24"/>
+          <w:szCs w:val="24"/>
+          <w:u w:color="0000FF"/>
+        </w:rPr>
+        <w:t xml:space="preserve"> for your user name). </w:t>
       </w:r>
     </w:p>
     <w:p>
@@ -1568,6 +2137,7 @@
         </w:rPr>
         <w:t xml:space="preserve">Now let’s say you made an update to that app, changing the </w:t>
       </w:r>
+      <w:proofErr w:type="spellStart"/>
       <w:r>
         <w:rPr>
           <w:rFonts w:ascii="Cambria" w:hAnsi="Cambria" w:cs="Cambria"/>
@@ -1577,6 +2147,7 @@
         </w:rPr>
         <w:t>PaasTutorial</w:t>
       </w:r>
+      <w:proofErr w:type="spellEnd"/>
       <w:r>
         <w:rPr>
           <w:rFonts w:ascii="Cambria" w:hAnsi="Cambria" w:cs="Cambria"/>
@@ -1653,19 +2224,56 @@
           <w:szCs w:val="24"/>
           <w:u w:color="0000FF"/>
         </w:rPr>
-        <w:t>cd cf-workshop-node</w:t>
-      </w:r>
-      <w:r>
-        <w:rPr>
-          <w:rFonts w:ascii="Cambria" w:hAnsi="Cambria" w:cs="Cambria"/>
-          <w:i/>
-          <w:iCs/>
-          <w:sz w:val="24"/>
-          <w:szCs w:val="24"/>
-          <w:u w:color="0000FF"/>
-        </w:rPr>
-        <w:t>-userX</w:t>
-      </w:r>
+        <w:t xml:space="preserve">cd </w:t>
+      </w:r>
+      <w:proofErr w:type="spellStart"/>
+      <w:r>
+        <w:rPr>
+          <w:rFonts w:ascii="Cambria" w:hAnsi="Cambria" w:cs="Cambria"/>
+          <w:i/>
+          <w:iCs/>
+          <w:sz w:val="24"/>
+          <w:szCs w:val="24"/>
+          <w:u w:color="0000FF"/>
+        </w:rPr>
+        <w:t>cf</w:t>
+      </w:r>
+      <w:proofErr w:type="spellEnd"/>
+      <w:r>
+        <w:rPr>
+          <w:rFonts w:ascii="Cambria" w:hAnsi="Cambria" w:cs="Cambria"/>
+          <w:i/>
+          <w:iCs/>
+          <w:sz w:val="24"/>
+          <w:szCs w:val="24"/>
+          <w:u w:color="0000FF"/>
+        </w:rPr>
+        <w:t>-workshop-node</w:t>
+      </w:r>
+      <w:r>
+        <w:rPr>
+          <w:rFonts w:ascii="Cambria" w:hAnsi="Cambria" w:cs="Cambria"/>
+          <w:i/>
+          <w:iCs/>
+          <w:sz w:val="24"/>
+          <w:szCs w:val="24"/>
+          <w:u w:color="0000FF"/>
+        </w:rPr>
+        <w:t>-</w:t>
+      </w:r>
+      <w:proofErr w:type="spellStart"/>
+      <w:r>
+        <w:rPr>
+          <w:rFonts w:ascii="Cambria" w:hAnsi="Cambria" w:cs="Cambria"/>
+          <w:i/>
+          <w:iCs/>
+          <w:sz w:val="24"/>
+          <w:szCs w:val="24"/>
+          <w:u w:color="0000FF"/>
+        </w:rPr>
+        <w:t>userX</w:t>
+      </w:r>
+      <w:proofErr w:type="spellEnd"/>
     </w:p>
     <w:p>
       <w:pPr>
@@ -1682,16 +2290,29 @@
           <w:u w:color="0000FF"/>
         </w:rPr>
       </w:pPr>
-      <w:r>
-        <w:rPr>
-          <w:rFonts w:ascii="Cambria" w:hAnsi="Cambria" w:cs="Cambria"/>
-          <w:i/>
-          <w:iCs/>
-          <w:sz w:val="24"/>
-          <w:szCs w:val="24"/>
-          <w:u w:color="0000FF"/>
-        </w:rPr>
-        <w:t xml:space="preserve">cf push </w:t>
+      <w:proofErr w:type="spellStart"/>
+      <w:r>
+        <w:rPr>
+          <w:rFonts w:ascii="Cambria" w:hAnsi="Cambria" w:cs="Cambria"/>
+          <w:i/>
+          <w:iCs/>
+          <w:sz w:val="24"/>
+          <w:szCs w:val="24"/>
+          <w:u w:color="0000FF"/>
+        </w:rPr>
+        <w:t>cf</w:t>
+      </w:r>
+      <w:proofErr w:type="spellEnd"/>
+      <w:r>
+        <w:rPr>
+          <w:rFonts w:ascii="Cambria" w:hAnsi="Cambria" w:cs="Cambria"/>
+          <w:i/>
+          <w:iCs/>
+          <w:sz w:val="24"/>
+          <w:szCs w:val="24"/>
+          <w:u w:color="0000FF"/>
+        </w:rPr>
+        <w:t xml:space="preserve"> push </w:t>
       </w:r>
     </w:p>
     <w:p>
@@ -1833,8 +2454,9 @@
           <w:szCs w:val="24"/>
           <w:u w:color="0000FF"/>
         </w:rPr>
-        <w:t>– one with our PaaSTutorial and the other with cf-workshop-node, a more functional application – running and</w:t>
-      </w:r>
+        <w:t xml:space="preserve">– one with our </w:t>
+      </w:r>
+      <w:proofErr w:type="spellStart"/>
       <w:r>
         <w:rPr>
           <w:rFonts w:asciiTheme="minorHAnsi" w:hAnsiTheme="minorHAnsi"/>
@@ -1842,6 +2464,45 @@
           <w:szCs w:val="24"/>
           <w:u w:color="0000FF"/>
         </w:rPr>
+        <w:t>PaaSTutorial</w:t>
+      </w:r>
+      <w:proofErr w:type="spellEnd"/>
+      <w:r>
+        <w:rPr>
+          <w:rFonts w:asciiTheme="minorHAnsi" w:hAnsiTheme="minorHAnsi"/>
+          <w:sz w:val="24"/>
+          <w:szCs w:val="24"/>
+          <w:u w:color="0000FF"/>
+        </w:rPr>
+        <w:t xml:space="preserve"> and the other with </w:t>
+      </w:r>
+      <w:proofErr w:type="spellStart"/>
+      <w:r>
+        <w:rPr>
+          <w:rFonts w:asciiTheme="minorHAnsi" w:hAnsiTheme="minorHAnsi"/>
+          <w:sz w:val="24"/>
+          <w:szCs w:val="24"/>
+          <w:u w:color="0000FF"/>
+        </w:rPr>
+        <w:t>cf</w:t>
+      </w:r>
+      <w:proofErr w:type="spellEnd"/>
+      <w:r>
+        <w:rPr>
+          <w:rFonts w:asciiTheme="minorHAnsi" w:hAnsiTheme="minorHAnsi"/>
+          <w:sz w:val="24"/>
+          <w:szCs w:val="24"/>
+          <w:u w:color="0000FF"/>
+        </w:rPr>
+        <w:t>-workshop-node, a more functional application – running and</w:t>
+      </w:r>
+      <w:r>
+        <w:rPr>
+          <w:rFonts w:asciiTheme="minorHAnsi" w:hAnsiTheme="minorHAnsi"/>
+          <w:sz w:val="24"/>
+          <w:szCs w:val="24"/>
+          <w:u w:color="0000FF"/>
+        </w:rPr>
         <w:t xml:space="preserve"> </w:t>
       </w:r>
       <w:r>
@@ -1892,6 +2553,7 @@
         </w:rPr>
         <w:t xml:space="preserve">However, as we verified this new </w:t>
       </w:r>
+      <w:proofErr w:type="spellStart"/>
       <w:r>
         <w:rPr>
           <w:rFonts w:asciiTheme="minorHAnsi" w:hAnsiTheme="minorHAnsi"/>
@@ -1899,7 +2561,17 @@
           <w:szCs w:val="24"/>
           <w:u w:color="0000FF"/>
         </w:rPr>
-        <w:t xml:space="preserve">cf-workshop-node </w:t>
+        <w:t>cf</w:t>
+      </w:r>
+      <w:proofErr w:type="spellEnd"/>
+      <w:r>
+        <w:rPr>
+          <w:rFonts w:asciiTheme="minorHAnsi" w:hAnsiTheme="minorHAnsi"/>
+          <w:sz w:val="24"/>
+          <w:szCs w:val="24"/>
+          <w:u w:color="0000FF"/>
+        </w:rPr>
+        <w:t xml:space="preserve">-workshop-node </w:t>
       </w:r>
       <w:r>
         <w:rPr>
@@ -2118,6 +2790,7 @@
           <w:t>http://paastutorial-userX.cfapps.io/</w:t>
         </w:r>
       </w:hyperlink>
+      <w:proofErr w:type="gramStart"/>
       <w:r>
         <w:rPr>
           <w:rFonts w:ascii="Cambria" w:hAnsi="Cambria" w:cs="Cambria"/>
@@ -2134,8 +2807,9 @@
           <w:szCs w:val="24"/>
           <w:u w:color="0000FF"/>
         </w:rPr>
-        <w:t xml:space="preserve">. Click “Map </w:t>
-      </w:r>
+        <w:t>.</w:t>
+      </w:r>
+      <w:proofErr w:type="gramEnd"/>
       <w:r>
         <w:rPr>
           <w:rFonts w:asciiTheme="minorHAnsi" w:hAnsiTheme="minorHAnsi"/>
@@ -2143,6 +2817,15 @@
           <w:szCs w:val="24"/>
           <w:u w:color="0000FF"/>
         </w:rPr>
+        <w:t xml:space="preserve"> Click “Map </w:t>
+      </w:r>
+      <w:r>
+        <w:rPr>
+          <w:rFonts w:asciiTheme="minorHAnsi" w:hAnsiTheme="minorHAnsi"/>
+          <w:sz w:val="24"/>
+          <w:szCs w:val="24"/>
+          <w:u w:color="0000FF"/>
+        </w:rPr>
         <w:t>a Route</w:t>
       </w:r>
       <w:r>
@@ -2234,6 +2917,7 @@
         </w:rPr>
         <w:t xml:space="preserve"> application version (</w:t>
       </w:r>
+      <w:proofErr w:type="spellStart"/>
       <w:r>
         <w:rPr>
           <w:rFonts w:asciiTheme="minorHAnsi" w:hAnsiTheme="minorHAnsi"/>
@@ -2243,6 +2927,7 @@
         </w:rPr>
         <w:t>passtutorial-userX</w:t>
       </w:r>
+      <w:proofErr w:type="spellEnd"/>
       <w:r>
         <w:rPr>
           <w:rFonts w:asciiTheme="minorHAnsi" w:hAnsiTheme="minorHAnsi"/>
@@ -2332,7 +3017,30 @@
           <w:u w:color="0000FF"/>
         </w:rPr>
         <w:tab/>
-        <w:t xml:space="preserve">cf map-route </w:t>
+      </w:r>
+      <w:proofErr w:type="spellStart"/>
+      <w:r>
+        <w:rPr>
+          <w:rFonts w:asciiTheme="minorHAnsi" w:hAnsiTheme="minorHAnsi" w:cs="Cambria"/>
+          <w:i/>
+          <w:iCs/>
+          <w:sz w:val="24"/>
+          <w:szCs w:val="24"/>
+          <w:u w:color="0000FF"/>
+        </w:rPr>
+        <w:t>cf</w:t>
+      </w:r>
+      <w:proofErr w:type="spellEnd"/>
+      <w:r>
+        <w:rPr>
+          <w:rFonts w:asciiTheme="minorHAnsi" w:hAnsiTheme="minorHAnsi" w:cs="Cambria"/>
+          <w:i/>
+          <w:iCs/>
+          <w:sz w:val="24"/>
+          <w:szCs w:val="24"/>
+          <w:u w:color="0000FF"/>
+        </w:rPr>
+        <w:t xml:space="preserve"> map-route </w:t>
       </w:r>
       <w:hyperlink r:id="rId14" w:history="1">
         <w:r>
@@ -2357,6 +3065,7 @@
         </w:rPr>
         <w:t xml:space="preserve"> -n </w:t>
       </w:r>
+      <w:proofErr w:type="spellStart"/>
       <w:r>
         <w:rPr>
           <w:rFonts w:asciiTheme="minorHAnsi" w:hAnsiTheme="minorHAnsi" w:cs="Cambria"/>
@@ -2379,6 +3088,7 @@
         </w:rPr>
         <w:t>-userX</w:t>
       </w:r>
+      <w:proofErr w:type="spellEnd"/>
     </w:p>
     <w:p>
       <w:pPr>
@@ -2473,59 +3183,17 @@
         </w:rPr>
         <w:t xml:space="preserve"> between 4 instances:  2 of the </w:t>
       </w:r>
-      <w:r>
-        <w:rPr>
-          <w:rFonts w:ascii="Cambria" w:hAnsi="Cambria" w:cs="Cambria"/>
-          <w:sz w:val="24"/>
-          <w:szCs w:val="24"/>
-          <w:u w:color="0000FF"/>
-        </w:rPr>
-        <w:fldChar w:fldCharType="begin"/>
-      </w:r>
-      <w:r>
-        <w:rPr>
-          <w:rFonts w:ascii="Cambria" w:hAnsi="Cambria" w:cs="Cambria"/>
-          <w:sz w:val="24"/>
-          <w:szCs w:val="24"/>
-          <w:u w:color="0000FF"/>
-        </w:rPr>
-        <w:instrText xml:space="preserve"> HYPERLINK "http://paastutorial-userX.cfapps.io/" </w:instrText>
-      </w:r>
-      <w:r>
-        <w:rPr>
-          <w:rFonts w:ascii="Cambria" w:hAnsi="Cambria" w:cs="Cambria"/>
-          <w:sz w:val="24"/>
-          <w:szCs w:val="24"/>
-          <w:u w:color="0000FF"/>
-        </w:rPr>
-      </w:r>
-      <w:r>
-        <w:rPr>
-          <w:rFonts w:ascii="Cambria" w:hAnsi="Cambria" w:cs="Cambria"/>
-          <w:sz w:val="24"/>
-          <w:szCs w:val="24"/>
-          <w:u w:color="0000FF"/>
-        </w:rPr>
-        <w:fldChar w:fldCharType="separate"/>
-      </w:r>
-      <w:r>
-        <w:rPr>
-          <w:rFonts w:ascii="Cambria" w:hAnsi="Cambria" w:cs="Cambria"/>
-          <w:sz w:val="24"/>
-          <w:szCs w:val="24"/>
-          <w:u w:color="0000FF"/>
-        </w:rPr>
-        <w:t>http://paastutorial-userX.cfapps.io/</w:t>
-      </w:r>
-      <w:r>
-        <w:rPr>
-          <w:rFonts w:ascii="Cambria" w:hAnsi="Cambria" w:cs="Cambria"/>
-          <w:sz w:val="24"/>
-          <w:szCs w:val="24"/>
-          <w:u w:color="0000FF"/>
-        </w:rPr>
-        <w:fldChar w:fldCharType="end"/>
-      </w:r>
+      <w:hyperlink r:id="rId15" w:history="1">
+        <w:r>
+          <w:rPr>
+            <w:rFonts w:ascii="Cambria" w:hAnsi="Cambria" w:cs="Cambria"/>
+            <w:sz w:val="24"/>
+            <w:szCs w:val="24"/>
+            <w:u w:color="0000FF"/>
+          </w:rPr>
+          <w:t>http://paastutorial-userX.cfapps.io/</w:t>
+        </w:r>
+      </w:hyperlink>
       <w:r>
         <w:rPr>
           <w:rFonts w:ascii="Cambria" w:hAnsi="Cambria" w:cs="Cambria"/>
@@ -2542,7 +3210,17 @@
           <w:szCs w:val="24"/>
           <w:u w:color="0000FF"/>
         </w:rPr>
-        <w:t xml:space="preserve">and 2 of the </w:t>
+        <w:t xml:space="preserve">and 2 of </w:t>
+      </w:r>
+      <w:proofErr w:type="gramStart"/>
+      <w:r>
+        <w:rPr>
+          <w:rFonts w:ascii="Cambria" w:hAnsi="Cambria" w:cs="Cambria"/>
+          <w:sz w:val="24"/>
+          <w:szCs w:val="24"/>
+          <w:u w:color="0000FF"/>
+        </w:rPr>
+        <w:t xml:space="preserve">the </w:t>
       </w:r>
       <w:r>
         <w:rPr>
@@ -2552,7 +3230,8 @@
         </w:rPr>
         <w:t xml:space="preserve"> </w:t>
       </w:r>
-      <w:hyperlink r:id="rId15" w:history="1">
+      <w:proofErr w:type="gramEnd"/>
+      <w:hyperlink r:id="rId16" w:history="1">
         <w:r>
           <w:rPr>
             <w:rStyle w:val="Hyperlink"/>
@@ -2619,38 +3298,112 @@
         </w:rPr>
         <w:tab/>
       </w:r>
-      <w:r>
-        <w:rPr>
-          <w:rFonts w:ascii="Cambria" w:hAnsi="Cambria" w:cs="Cambria"/>
-          <w:i/>
-          <w:iCs/>
-          <w:sz w:val="24"/>
-          <w:szCs w:val="24"/>
-          <w:u w:color="0000FF"/>
-        </w:rPr>
-        <w:t xml:space="preserve">cf scale </w:t>
-      </w:r>
-      <w:r>
-        <w:rPr>
-          <w:rFonts w:ascii="Cambria" w:hAnsi="Cambria" w:cs="Cambria"/>
-          <w:i/>
-          <w:iCs/>
-          <w:sz w:val="24"/>
-          <w:szCs w:val="24"/>
-          <w:u w:color="0000FF"/>
-        </w:rPr>
-        <w:t xml:space="preserve">cf-workshop-node-userX </w:t>
-      </w:r>
-      <w:r>
-        <w:rPr>
-          <w:rFonts w:ascii="Cambria" w:hAnsi="Cambria" w:cs="Cambria"/>
-          <w:i/>
-          <w:iCs/>
-          <w:sz w:val="24"/>
-          <w:szCs w:val="24"/>
-          <w:u w:color="0000FF"/>
-        </w:rPr>
-        <w:t>-i 4</w:t>
+      <w:proofErr w:type="spellStart"/>
+      <w:r>
+        <w:rPr>
+          <w:rFonts w:ascii="Cambria" w:hAnsi="Cambria" w:cs="Cambria"/>
+          <w:i/>
+          <w:iCs/>
+          <w:sz w:val="24"/>
+          <w:szCs w:val="24"/>
+          <w:u w:color="0000FF"/>
+        </w:rPr>
+        <w:t>cf</w:t>
+      </w:r>
+      <w:proofErr w:type="spellEnd"/>
+      <w:r>
+        <w:rPr>
+          <w:rFonts w:ascii="Cambria" w:hAnsi="Cambria" w:cs="Cambria"/>
+          <w:i/>
+          <w:iCs/>
+          <w:sz w:val="24"/>
+          <w:szCs w:val="24"/>
+          <w:u w:color="0000FF"/>
+        </w:rPr>
+        <w:t xml:space="preserve"> scale </w:t>
+      </w:r>
+      <w:proofErr w:type="spellStart"/>
+      <w:r>
+        <w:rPr>
+          <w:rFonts w:ascii="Cambria" w:hAnsi="Cambria" w:cs="Cambria"/>
+          <w:i/>
+          <w:iCs/>
+          <w:sz w:val="24"/>
+          <w:szCs w:val="24"/>
+          <w:u w:color="0000FF"/>
+        </w:rPr>
+        <w:t>cf</w:t>
+      </w:r>
+      <w:proofErr w:type="spellEnd"/>
+      <w:r>
+        <w:rPr>
+          <w:rFonts w:ascii="Cambria" w:hAnsi="Cambria" w:cs="Cambria"/>
+          <w:i/>
+          <w:iCs/>
+          <w:sz w:val="24"/>
+          <w:szCs w:val="24"/>
+          <w:u w:color="0000FF"/>
+        </w:rPr>
+        <w:t>-workshop-node-</w:t>
+      </w:r>
+      <w:proofErr w:type="spellStart"/>
+      <w:r>
+        <w:rPr>
+          <w:rFonts w:ascii="Cambria" w:hAnsi="Cambria" w:cs="Cambria"/>
+          <w:i/>
+          <w:iCs/>
+          <w:sz w:val="24"/>
+          <w:szCs w:val="24"/>
+          <w:u w:color="0000FF"/>
+        </w:rPr>
+        <w:t>userX</w:t>
+      </w:r>
+      <w:proofErr w:type="spellEnd"/>
+      <w:r>
+        <w:rPr>
+          <w:rFonts w:ascii="Cambria" w:hAnsi="Cambria" w:cs="Cambria"/>
+          <w:i/>
+          <w:iCs/>
+          <w:sz w:val="24"/>
+          <w:szCs w:val="24"/>
+          <w:u w:color="0000FF"/>
+        </w:rPr>
+        <w:t xml:space="preserve"> </w:t>
+      </w:r>
+      <w:r>
+        <w:rPr>
+          <w:rFonts w:ascii="Cambria" w:hAnsi="Cambria" w:cs="Cambria"/>
+          <w:i/>
+          <w:iCs/>
+          <w:sz w:val="24"/>
+          <w:szCs w:val="24"/>
+          <w:u w:color="0000FF"/>
+        </w:rPr>
+        <w:t>-</w:t>
+      </w:r>
+      <w:proofErr w:type="spellStart"/>
+      <w:r>
+        <w:rPr>
+          <w:rFonts w:ascii="Cambria" w:hAnsi="Cambria" w:cs="Cambria"/>
+          <w:i/>
+          <w:iCs/>
+          <w:sz w:val="24"/>
+          <w:szCs w:val="24"/>
+          <w:u w:color="0000FF"/>
+        </w:rPr>
+        <w:t>i</w:t>
+      </w:r>
+      <w:proofErr w:type="spellEnd"/>
+      <w:r>
+        <w:rPr>
+          <w:rFonts w:ascii="Cambria" w:hAnsi="Cambria" w:cs="Cambria"/>
+          <w:i/>
+          <w:iCs/>
+          <w:sz w:val="24"/>
+          <w:szCs w:val="24"/>
+          <w:u w:color="0000FF"/>
+        </w:rPr>
+        <w:t xml:space="preserve"> 4</w:t>
       </w:r>
     </w:p>
     <w:p>
@@ -2703,6 +3456,7 @@
         </w:rPr>
         <w:t xml:space="preserve">Now we would have 4 out of 6 requests going to the </w:t>
       </w:r>
+      <w:proofErr w:type="spellStart"/>
       <w:r>
         <w:rPr>
           <w:rFonts w:asciiTheme="minorHAnsi" w:hAnsiTheme="minorHAnsi" w:cs="Cambria"/>
@@ -2710,7 +3464,37 @@
           <w:szCs w:val="24"/>
           <w:u w:color="0000FF"/>
         </w:rPr>
-        <w:t xml:space="preserve">cf-workshop-node-userX </w:t>
+        <w:t>cf</w:t>
+      </w:r>
+      <w:proofErr w:type="spellEnd"/>
+      <w:r>
+        <w:rPr>
+          <w:rFonts w:asciiTheme="minorHAnsi" w:hAnsiTheme="minorHAnsi" w:cs="Cambria"/>
+          <w:sz w:val="24"/>
+          <w:szCs w:val="24"/>
+          <w:u w:color="0000FF"/>
+        </w:rPr>
+        <w:t>-workshop-node-</w:t>
+      </w:r>
+      <w:proofErr w:type="spellStart"/>
+      <w:r>
+        <w:rPr>
+          <w:rFonts w:asciiTheme="minorHAnsi" w:hAnsiTheme="minorHAnsi" w:cs="Cambria"/>
+          <w:sz w:val="24"/>
+          <w:szCs w:val="24"/>
+          <w:u w:color="0000FF"/>
+        </w:rPr>
+        <w:t>userX</w:t>
+      </w:r>
+      <w:proofErr w:type="spellEnd"/>
+      <w:r>
+        <w:rPr>
+          <w:rFonts w:asciiTheme="minorHAnsi" w:hAnsiTheme="minorHAnsi" w:cs="Cambria"/>
+          <w:sz w:val="24"/>
+          <w:szCs w:val="24"/>
+          <w:u w:color="0000FF"/>
+        </w:rPr>
+        <w:t xml:space="preserve"> </w:t>
       </w:r>
       <w:r>
         <w:rPr>
@@ -2731,6 +3515,7 @@
         <w:tab/>
         <w:t xml:space="preserve">the </w:t>
       </w:r>
+      <w:proofErr w:type="spellStart"/>
       <w:r>
         <w:rPr>
           <w:rFonts w:asciiTheme="minorHAnsi" w:hAnsiTheme="minorHAnsi" w:cs="Cambria"/>
@@ -2740,6 +3525,7 @@
         </w:rPr>
         <w:t>paastutorial</w:t>
       </w:r>
+      <w:proofErr w:type="spellEnd"/>
       <w:r>
         <w:rPr>
           <w:rFonts w:asciiTheme="minorHAnsi" w:hAnsiTheme="minorHAnsi" w:cs="Cambria"/>
@@ -2882,7 +3668,47 @@
           <w:szCs w:val="24"/>
           <w:u w:color="0000FF"/>
         </w:rPr>
-        <w:t>On the Web Console, detail the original PaaSTutorial application, and on the route, click “Unmap Route” from the routes tab.</w:t>
+        <w:t xml:space="preserve">On the Web Console, detail the original </w:t>
+      </w:r>
+      <w:proofErr w:type="spellStart"/>
+      <w:r>
+        <w:rPr>
+          <w:rFonts w:ascii="Cambria" w:hAnsi="Cambria" w:cs="Cambria"/>
+          <w:sz w:val="24"/>
+          <w:szCs w:val="24"/>
+          <w:u w:color="0000FF"/>
+        </w:rPr>
+        <w:t>PaaSTutorial</w:t>
+      </w:r>
+      <w:proofErr w:type="spellEnd"/>
+      <w:r>
+        <w:rPr>
+          <w:rFonts w:ascii="Cambria" w:hAnsi="Cambria" w:cs="Cambria"/>
+          <w:sz w:val="24"/>
+          <w:szCs w:val="24"/>
+          <w:u w:color="0000FF"/>
+        </w:rPr>
+        <w:t xml:space="preserve"> application, and on the route, click “</w:t>
+      </w:r>
+      <w:proofErr w:type="spellStart"/>
+      <w:r>
+        <w:rPr>
+          <w:rFonts w:ascii="Cambria" w:hAnsi="Cambria" w:cs="Cambria"/>
+          <w:sz w:val="24"/>
+          <w:szCs w:val="24"/>
+          <w:u w:color="0000FF"/>
+        </w:rPr>
+        <w:t>Unmap</w:t>
+      </w:r>
+      <w:proofErr w:type="spellEnd"/>
+      <w:r>
+        <w:rPr>
+          <w:rFonts w:ascii="Cambria" w:hAnsi="Cambria" w:cs="Cambria"/>
+          <w:sz w:val="24"/>
+          <w:szCs w:val="24"/>
+          <w:u w:color="0000FF"/>
+        </w:rPr>
+        <w:t xml:space="preserve"> Route” from the routes tab.</w:t>
       </w:r>
     </w:p>
     <w:p>
@@ -2962,15 +3788,82 @@
         </w:rPr>
         <w:tab/>
       </w:r>
-      <w:r>
-        <w:rPr>
-          <w:rFonts w:ascii="Cambria" w:hAnsi="Cambria" w:cs="Cambria"/>
-          <w:i/>
-          <w:sz w:val="24"/>
-          <w:szCs w:val="24"/>
-          <w:u w:color="0000FF"/>
-        </w:rPr>
-        <w:t>cf unmap-route paastutorial-userX run.pivotal.io -n paastutorial</w:t>
+      <w:proofErr w:type="spellStart"/>
+      <w:r>
+        <w:rPr>
+          <w:rFonts w:ascii="Cambria" w:hAnsi="Cambria" w:cs="Cambria"/>
+          <w:i/>
+          <w:sz w:val="24"/>
+          <w:szCs w:val="24"/>
+          <w:u w:color="0000FF"/>
+        </w:rPr>
+        <w:t>cf</w:t>
+      </w:r>
+      <w:proofErr w:type="spellEnd"/>
+      <w:r>
+        <w:rPr>
+          <w:rFonts w:ascii="Cambria" w:hAnsi="Cambria" w:cs="Cambria"/>
+          <w:i/>
+          <w:sz w:val="24"/>
+          <w:szCs w:val="24"/>
+          <w:u w:color="0000FF"/>
+        </w:rPr>
+        <w:t xml:space="preserve"> </w:t>
+      </w:r>
+      <w:proofErr w:type="spellStart"/>
+      <w:r>
+        <w:rPr>
+          <w:rFonts w:ascii="Cambria" w:hAnsi="Cambria" w:cs="Cambria"/>
+          <w:i/>
+          <w:sz w:val="24"/>
+          <w:szCs w:val="24"/>
+          <w:u w:color="0000FF"/>
+        </w:rPr>
+        <w:t>unmap</w:t>
+      </w:r>
+      <w:proofErr w:type="spellEnd"/>
+      <w:r>
+        <w:rPr>
+          <w:rFonts w:ascii="Cambria" w:hAnsi="Cambria" w:cs="Cambria"/>
+          <w:i/>
+          <w:sz w:val="24"/>
+          <w:szCs w:val="24"/>
+          <w:u w:color="0000FF"/>
+        </w:rPr>
+        <w:t xml:space="preserve">-route </w:t>
+      </w:r>
+      <w:proofErr w:type="spellStart"/>
+      <w:r>
+        <w:rPr>
+          <w:rFonts w:ascii="Cambria" w:hAnsi="Cambria" w:cs="Cambria"/>
+          <w:i/>
+          <w:sz w:val="24"/>
+          <w:szCs w:val="24"/>
+          <w:u w:color="0000FF"/>
+        </w:rPr>
+        <w:t>paastutorial-userX</w:t>
+      </w:r>
+      <w:proofErr w:type="spellEnd"/>
+      <w:r>
+        <w:rPr>
+          <w:rFonts w:ascii="Cambria" w:hAnsi="Cambria" w:cs="Cambria"/>
+          <w:i/>
+          <w:sz w:val="24"/>
+          <w:szCs w:val="24"/>
+          <w:u w:color="0000FF"/>
+        </w:rPr>
+        <w:t xml:space="preserve"> run.pivotal.io -n </w:t>
+      </w:r>
+      <w:proofErr w:type="spellStart"/>
+      <w:r>
+        <w:rPr>
+          <w:rFonts w:ascii="Cambria" w:hAnsi="Cambria" w:cs="Cambria"/>
+          <w:i/>
+          <w:sz w:val="24"/>
+          <w:szCs w:val="24"/>
+          <w:u w:color="0000FF"/>
+        </w:rPr>
+        <w:t>paastutorial</w:t>
       </w:r>
       <w:r>
         <w:rPr>
@@ -2982,6 +3875,7 @@
         </w:rPr>
         <w:t>-userX</w:t>
       </w:r>
+      <w:proofErr w:type="spellEnd"/>
     </w:p>
     <w:p>
       <w:pPr>
@@ -3003,7 +3897,7 @@
         <w:widowControl w:val="0"/>
         <w:numPr>
           <w:ilvl w:val="0"/>
-          <w:numId w:val="9"/>
+          <w:numId w:val="6"/>
         </w:numPr>
         <w:autoSpaceDE w:val="0"/>
         <w:autoSpaceDN w:val="0"/>
@@ -3015,6 +3909,8 @@
           <w:u w:color="0000FF"/>
         </w:rPr>
       </w:pPr>
+      <w:bookmarkStart w:id="0" w:name="_GoBack"/>
+      <w:bookmarkEnd w:id="0"/>
       <w:r>
         <w:rPr>
           <w:rFonts w:ascii="Cambria" w:hAnsi="Cambria" w:cs="Cambria"/>
@@ -3033,7 +3929,7 @@
         </w:rPr>
         <w:t xml:space="preserve">ow the route </w:t>
       </w:r>
-      <w:hyperlink r:id="rId16" w:history="1">
+      <w:hyperlink r:id="rId17" w:history="1">
         <w:r>
           <w:rPr>
             <w:rStyle w:val="Hyperlink"/>
@@ -3054,14 +3950,25 @@
         </w:rPr>
         <w:t xml:space="preserve"> will only handle requests for the </w:t>
       </w:r>
-      <w:r>
-        <w:rPr>
-          <w:rFonts w:ascii="Cambria" w:hAnsi="Cambria" w:cs="Cambria"/>
-          <w:sz w:val="24"/>
-          <w:szCs w:val="24"/>
-          <w:u w:color="0000FF"/>
-        </w:rPr>
-        <w:t>cf-workshop-node</w:t>
+      <w:proofErr w:type="spellStart"/>
+      <w:r>
+        <w:rPr>
+          <w:rFonts w:ascii="Cambria" w:hAnsi="Cambria" w:cs="Cambria"/>
+          <w:sz w:val="24"/>
+          <w:szCs w:val="24"/>
+          <w:u w:color="0000FF"/>
+        </w:rPr>
+        <w:t>cf</w:t>
+      </w:r>
+      <w:proofErr w:type="spellEnd"/>
+      <w:r>
+        <w:rPr>
+          <w:rFonts w:ascii="Cambria" w:hAnsi="Cambria" w:cs="Cambria"/>
+          <w:sz w:val="24"/>
+          <w:szCs w:val="24"/>
+          <w:u w:color="0000FF"/>
+        </w:rPr>
+        <w:t>-workshop-node</w:t>
       </w:r>
       <w:r>
         <w:rPr>
@@ -3200,7 +4107,7 @@
                     <pic:cNvPicPr/>
                   </pic:nvPicPr>
                   <pic:blipFill>
-                    <a:blip r:embed="rId17">
+                    <a:blip r:embed="rId18">
                       <a:extLst>
                         <a:ext uri="{28A0092B-C50C-407E-A947-70E740481C1C}">
                           <a14:useLocalDpi xmlns:a14="http://schemas.microsoft.com/office/drawing/2010/main" val="0"/>
@@ -3304,16 +4211,29 @@
         </w:rPr>
         <w:t xml:space="preserve"> </w:t>
       </w:r>
-      <w:r>
-        <w:rPr>
-          <w:rFonts w:ascii="Cambria" w:hAnsi="Cambria" w:cs="Cambria"/>
-          <w:i/>
-          <w:sz w:val="24"/>
-          <w:szCs w:val="24"/>
-          <w:u w:color="0000FF"/>
-        </w:rPr>
-        <w:t xml:space="preserve">cf delete </w:t>
-      </w:r>
+      <w:proofErr w:type="spellStart"/>
+      <w:r>
+        <w:rPr>
+          <w:rFonts w:ascii="Cambria" w:hAnsi="Cambria" w:cs="Cambria"/>
+          <w:i/>
+          <w:sz w:val="24"/>
+          <w:szCs w:val="24"/>
+          <w:u w:color="0000FF"/>
+        </w:rPr>
+        <w:t>cf</w:t>
+      </w:r>
+      <w:proofErr w:type="spellEnd"/>
+      <w:r>
+        <w:rPr>
+          <w:rFonts w:ascii="Cambria" w:hAnsi="Cambria" w:cs="Cambria"/>
+          <w:i/>
+          <w:sz w:val="24"/>
+          <w:szCs w:val="24"/>
+          <w:u w:color="0000FF"/>
+        </w:rPr>
+        <w:t xml:space="preserve"> delete </w:t>
+      </w:r>
+      <w:proofErr w:type="spellStart"/>
       <w:r>
         <w:rPr>
           <w:rFonts w:ascii="Cambria" w:hAnsi="Cambria" w:cs="Cambria"/>
@@ -3324,6 +4244,7 @@
         </w:rPr>
         <w:t>paastutorial-userX</w:t>
       </w:r>
+      <w:proofErr w:type="spellEnd"/>
     </w:p>
     <w:p>
       <w:pPr>
@@ -3420,16 +4341,61 @@
           <w:u w:color="0000FF"/>
         </w:rPr>
       </w:pPr>
-      <w:r>
-        <w:rPr>
-          <w:rFonts w:ascii="Cambria" w:hAnsi="Cambria" w:cs="Cambria"/>
-          <w:i/>
-          <w:sz w:val="24"/>
-          <w:szCs w:val="24"/>
-          <w:u w:color="0000FF"/>
-        </w:rPr>
-        <w:t xml:space="preserve">cf map-route </w:t>
-      </w:r>
+      <w:proofErr w:type="spellStart"/>
+      <w:r>
+        <w:rPr>
+          <w:rFonts w:ascii="Cambria" w:hAnsi="Cambria" w:cs="Cambria"/>
+          <w:i/>
+          <w:sz w:val="24"/>
+          <w:szCs w:val="24"/>
+          <w:u w:color="0000FF"/>
+        </w:rPr>
+        <w:t>cf</w:t>
+      </w:r>
+      <w:proofErr w:type="spellEnd"/>
+      <w:r>
+        <w:rPr>
+          <w:rFonts w:ascii="Cambria" w:hAnsi="Cambria" w:cs="Cambria"/>
+          <w:i/>
+          <w:sz w:val="24"/>
+          <w:szCs w:val="24"/>
+          <w:u w:color="0000FF"/>
+        </w:rPr>
+        <w:t xml:space="preserve"> map-route </w:t>
+      </w:r>
+      <w:proofErr w:type="spellStart"/>
+      <w:r>
+        <w:rPr>
+          <w:rFonts w:ascii="Cambria" w:hAnsi="Cambria" w:cs="Cambria"/>
+          <w:i/>
+          <w:sz w:val="24"/>
+          <w:szCs w:val="24"/>
+          <w:u w:color="0000FF"/>
+        </w:rPr>
+        <w:t>paastutorial-userX</w:t>
+      </w:r>
+      <w:proofErr w:type="spellEnd"/>
+      <w:r>
+        <w:rPr>
+          <w:rFonts w:ascii="Cambria" w:hAnsi="Cambria" w:cs="Cambria"/>
+          <w:i/>
+          <w:sz w:val="24"/>
+          <w:szCs w:val="24"/>
+          <w:u w:color="0000FF"/>
+        </w:rPr>
+        <w:t xml:space="preserve"> run.pivotal.io</w:t>
+      </w:r>
+      <w:r>
+        <w:rPr>
+          <w:rFonts w:ascii="Cambria" w:hAnsi="Cambria" w:cs="Cambria"/>
+          <w:i/>
+          <w:sz w:val="24"/>
+          <w:szCs w:val="24"/>
+          <w:u w:color="0000FF"/>
+        </w:rPr>
+        <w:t xml:space="preserve"> -n </w:t>
+      </w:r>
+      <w:proofErr w:type="spellStart"/>
       <w:r>
         <w:rPr>
           <w:rFonts w:ascii="Cambria" w:hAnsi="Cambria" w:cs="Cambria"/>
@@ -3440,47 +4406,38 @@
         </w:rPr>
         <w:t>paastutorial</w:t>
       </w:r>
-      <w:r>
-        <w:rPr>
-          <w:rFonts w:ascii="Cambria" w:hAnsi="Cambria" w:cs="Cambria"/>
-          <w:i/>
-          <w:sz w:val="24"/>
-          <w:szCs w:val="24"/>
-          <w:u w:color="0000FF"/>
-        </w:rPr>
-        <w:t>-userX run.pivotal.io</w:t>
-      </w:r>
-      <w:r>
-        <w:rPr>
-          <w:rFonts w:ascii="Cambria" w:hAnsi="Cambria" w:cs="Cambria"/>
-          <w:i/>
-          <w:sz w:val="24"/>
-          <w:szCs w:val="24"/>
-          <w:u w:color="0000FF"/>
-        </w:rPr>
-        <w:t xml:space="preserve"> -n </w:t>
-      </w:r>
-      <w:r>
-        <w:rPr>
-          <w:rFonts w:ascii="Cambria" w:hAnsi="Cambria" w:cs="Cambria"/>
-          <w:i/>
-          <w:sz w:val="24"/>
-          <w:szCs w:val="24"/>
-          <w:u w:color="0000FF"/>
-        </w:rPr>
-        <w:t>paastutorial</w:t>
-      </w:r>
-      <w:bookmarkStart w:id="0" w:name="_GoBack"/>
-      <w:bookmarkEnd w:id="0"/>
-      <w:r>
-        <w:rPr>
-          <w:rFonts w:ascii="Cambria" w:hAnsi="Cambria" w:cs="Cambria"/>
-          <w:i/>
-          <w:sz w:val="24"/>
-          <w:szCs w:val="24"/>
-          <w:u w:color="0000FF"/>
-        </w:rPr>
-        <w:t>-userX-old</w:t>
+      <w:proofErr w:type="spellEnd"/>
+      <w:r>
+        <w:rPr>
+          <w:rFonts w:ascii="Cambria" w:hAnsi="Cambria" w:cs="Cambria"/>
+          <w:i/>
+          <w:sz w:val="24"/>
+          <w:szCs w:val="24"/>
+          <w:u w:color="0000FF"/>
+        </w:rPr>
+        <w:t>-</w:t>
+      </w:r>
+      <w:proofErr w:type="spellStart"/>
+      <w:r>
+        <w:rPr>
+          <w:rFonts w:ascii="Cambria" w:hAnsi="Cambria" w:cs="Cambria"/>
+          <w:i/>
+          <w:sz w:val="24"/>
+          <w:szCs w:val="24"/>
+          <w:u w:color="0000FF"/>
+        </w:rPr>
+        <w:t>userX</w:t>
+      </w:r>
+      <w:proofErr w:type="spellEnd"/>
+      <w:r>
+        <w:rPr>
+          <w:rFonts w:ascii="Cambria" w:hAnsi="Cambria" w:cs="Cambria"/>
+          <w:i/>
+          <w:sz w:val="24"/>
+          <w:szCs w:val="24"/>
+          <w:u w:color="0000FF"/>
+        </w:rPr>
+        <w:t>-old</w:t>
       </w:r>
     </w:p>
     <w:p>
@@ -3782,7 +4739,7 @@
   <w:abstractNum w:abstractNumId="5">
     <w:nsid w:val="09C320C0"/>
     <w:multiLevelType w:val="hybridMultilevel"/>
-    <w:tmpl w:val="E020E9C4"/>
+    <w:tmpl w:val="3A3EE436"/>
     <w:lvl w:ilvl="0" w:tplc="0409000F">
       <w:start w:val="1"/>
       <w:numFmt w:val="decimal"/>
@@ -4337,6 +5294,7 @@
   <w:style w:type="character" w:default="1" w:styleId="DefaultParagraphFont">
     <w:name w:val="Default Paragraph Font"/>
     <w:uiPriority w:val="1"/>
+    <w:semiHidden/>
     <w:unhideWhenUsed/>
   </w:style>
   <w:style w:type="table" w:default="1" w:styleId="TableNormal">
@@ -4581,6 +5539,7 @@
   <w:style w:type="character" w:default="1" w:styleId="DefaultParagraphFont">
     <w:name w:val="Default Paragraph Font"/>
     <w:uiPriority w:val="1"/>
+    <w:semiHidden/>
     <w:unhideWhenUsed/>
   </w:style>
   <w:style w:type="table" w:default="1" w:styleId="TableNormal">

</xml_diff>